<commit_message>
nlp hw3 and its report done.
</commit_message>
<xml_diff>
--- a/NLP/hw3/report.docx
+++ b/NLP/hw3/report.docx
@@ -10,6 +10,8 @@
           <w:sz w:val="36"/>
         </w:rPr>
       </w:pPr>
+      <w:bookmarkStart w:id="0" w:name="_GoBack"/>
+      <w:bookmarkEnd w:id="0"/>
       <w:r>
         <w:rPr>
           <w:b/>
@@ -2083,14 +2085,14 @@
         </w:rPr>
         <w:t xml:space="preserve"> </w:t>
       </w:r>
+      <w:proofErr w:type="spellStart"/>
       <w:r>
         <w:rPr>
           <w:sz w:val="24"/>
         </w:rPr>
         <w:t>randomly</w:t>
       </w:r>
-      <w:bookmarkStart w:id="0" w:name="_GoBack"/>
-      <w:bookmarkEnd w:id="0"/>
+      <w:proofErr w:type="spellEnd"/>
       <w:r>
         <w:rPr>
           <w:sz w:val="24"/>
@@ -8577,6 +8579,222 @@
           <w:sz w:val="24"/>
         </w:rPr>
         <w:fldChar w:fldCharType="end"/>
+      </w:r>
+    </w:p>
+    <w:p>
+      <w:pPr>
+        <w:rPr>
+          <w:sz w:val="24"/>
+        </w:rPr>
+      </w:pPr>
+    </w:p>
+    <w:p>
+      <w:pPr>
+        <w:rPr>
+          <w:sz w:val="24"/>
+        </w:rPr>
+      </w:pPr>
+      <w:proofErr w:type="spellStart"/>
+      <w:r>
+        <w:rPr>
+          <w:sz w:val="24"/>
+        </w:rPr>
+        <w:t>The</w:t>
+      </w:r>
+      <w:proofErr w:type="spellEnd"/>
+      <w:r>
+        <w:rPr>
+          <w:sz w:val="24"/>
+        </w:rPr>
+        <w:t xml:space="preserve"> </w:t>
+      </w:r>
+      <w:proofErr w:type="spellStart"/>
+      <w:r>
+        <w:rPr>
+          <w:sz w:val="24"/>
+        </w:rPr>
+        <w:t>trained</w:t>
+      </w:r>
+      <w:proofErr w:type="spellEnd"/>
+      <w:r>
+        <w:rPr>
+          <w:sz w:val="24"/>
+        </w:rPr>
+        <w:t xml:space="preserve"> model file is </w:t>
+      </w:r>
+      <w:proofErr w:type="spellStart"/>
+      <w:r>
+        <w:rPr>
+          <w:sz w:val="24"/>
+        </w:rPr>
+        <w:t>too</w:t>
+      </w:r>
+      <w:proofErr w:type="spellEnd"/>
+      <w:r>
+        <w:rPr>
+          <w:sz w:val="24"/>
+        </w:rPr>
+        <w:t xml:space="preserve"> </w:t>
+      </w:r>
+      <w:proofErr w:type="spellStart"/>
+      <w:r>
+        <w:rPr>
+          <w:sz w:val="24"/>
+        </w:rPr>
+        <w:t>big</w:t>
+      </w:r>
+      <w:proofErr w:type="spellEnd"/>
+      <w:r>
+        <w:rPr>
+          <w:sz w:val="24"/>
+        </w:rPr>
+        <w:t xml:space="preserve"> (175 MB) </w:t>
+      </w:r>
+      <w:proofErr w:type="spellStart"/>
+      <w:r>
+        <w:rPr>
+          <w:sz w:val="24"/>
+        </w:rPr>
+        <w:t>to</w:t>
+      </w:r>
+      <w:proofErr w:type="spellEnd"/>
+      <w:r>
+        <w:rPr>
+          <w:sz w:val="24"/>
+        </w:rPr>
+        <w:t xml:space="preserve"> </w:t>
+      </w:r>
+      <w:proofErr w:type="spellStart"/>
+      <w:r>
+        <w:rPr>
+          <w:sz w:val="24"/>
+        </w:rPr>
+        <w:t>add</w:t>
+      </w:r>
+      <w:proofErr w:type="spellEnd"/>
+      <w:r>
+        <w:rPr>
+          <w:sz w:val="24"/>
+        </w:rPr>
+        <w:t xml:space="preserve"> </w:t>
+      </w:r>
+      <w:proofErr w:type="spellStart"/>
+      <w:r>
+        <w:rPr>
+          <w:sz w:val="24"/>
+        </w:rPr>
+        <w:t>moodle</w:t>
+      </w:r>
+      <w:proofErr w:type="spellEnd"/>
+      <w:r>
+        <w:rPr>
+          <w:sz w:val="24"/>
+        </w:rPr>
+        <w:t xml:space="preserve">. </w:t>
+      </w:r>
+      <w:proofErr w:type="spellStart"/>
+      <w:r>
+        <w:rPr>
+          <w:sz w:val="24"/>
+        </w:rPr>
+        <w:t>Therefore</w:t>
+      </w:r>
+      <w:proofErr w:type="spellEnd"/>
+      <w:r>
+        <w:rPr>
+          <w:sz w:val="24"/>
+        </w:rPr>
+        <w:t xml:space="preserve"> I </w:t>
+      </w:r>
+      <w:proofErr w:type="spellStart"/>
+      <w:r>
+        <w:rPr>
+          <w:sz w:val="24"/>
+        </w:rPr>
+        <w:t>added</w:t>
+      </w:r>
+      <w:proofErr w:type="spellEnd"/>
+      <w:r>
+        <w:rPr>
+          <w:sz w:val="24"/>
+        </w:rPr>
+        <w:t xml:space="preserve"> </w:t>
+      </w:r>
+      <w:proofErr w:type="spellStart"/>
+      <w:r>
+        <w:rPr>
+          <w:sz w:val="24"/>
+        </w:rPr>
+        <w:t>the</w:t>
+      </w:r>
+      <w:proofErr w:type="spellEnd"/>
+      <w:r>
+        <w:rPr>
+          <w:sz w:val="24"/>
+        </w:rPr>
+        <w:t xml:space="preserve"> model file </w:t>
+      </w:r>
+      <w:proofErr w:type="spellStart"/>
+      <w:r>
+        <w:rPr>
+          <w:sz w:val="24"/>
+        </w:rPr>
+        <w:t>to</w:t>
+      </w:r>
+      <w:proofErr w:type="spellEnd"/>
+      <w:r>
+        <w:rPr>
+          <w:sz w:val="24"/>
+        </w:rPr>
+        <w:t xml:space="preserve"> </w:t>
+      </w:r>
+      <w:proofErr w:type="spellStart"/>
+      <w:r>
+        <w:rPr>
+          <w:sz w:val="24"/>
+        </w:rPr>
+        <w:t>the</w:t>
+      </w:r>
+      <w:proofErr w:type="spellEnd"/>
+      <w:r>
+        <w:rPr>
+          <w:sz w:val="24"/>
+        </w:rPr>
+        <w:t xml:space="preserve"> </w:t>
+      </w:r>
+      <w:proofErr w:type="spellStart"/>
+      <w:r>
+        <w:rPr>
+          <w:sz w:val="24"/>
+        </w:rPr>
+        <w:t>my</w:t>
+      </w:r>
+      <w:proofErr w:type="spellEnd"/>
+      <w:r>
+        <w:rPr>
+          <w:sz w:val="24"/>
+        </w:rPr>
+        <w:t xml:space="preserve"> </w:t>
+      </w:r>
+      <w:proofErr w:type="spellStart"/>
+      <w:r>
+        <w:rPr>
+          <w:sz w:val="24"/>
+        </w:rPr>
+        <w:t>drive</w:t>
+      </w:r>
+      <w:proofErr w:type="spellEnd"/>
+      <w:r>
+        <w:rPr>
+          <w:sz w:val="24"/>
+        </w:rPr>
+        <w:t xml:space="preserve">: </w:t>
+      </w:r>
+      <w:r>
+        <w:rPr>
+          <w:sz w:val="24"/>
+        </w:rPr>
+        <w:t>https://drive.google.com/file/d/0BzM0IGrAiafJRVZNd19Uc0xFdVE/view?usp=sharing</w:t>
       </w:r>
     </w:p>
     <w:sectPr>

</xml_diff>

<commit_message>
nlp hw03 minor bug fixes and finalization.
</commit_message>
<xml_diff>
--- a/NLP/hw3/report.docx
+++ b/NLP/hw3/report.docx
@@ -10,8 +10,6 @@
           <w:sz w:val="36"/>
         </w:rPr>
       </w:pPr>
-      <w:bookmarkStart w:id="0" w:name="_GoBack"/>
-      <w:bookmarkEnd w:id="0"/>
       <w:r>
         <w:rPr>
           <w:b/>
@@ -40,7 +38,16 @@
           <w:b/>
           <w:sz w:val="36"/>
         </w:rPr>
-        <w:t xml:space="preserve">2017 </w:t>
+        <w:t>201</w:t>
+      </w:r>
+      <w:bookmarkStart w:id="0" w:name="_GoBack"/>
+      <w:bookmarkEnd w:id="0"/>
+      <w:r>
+        <w:rPr>
+          <w:b/>
+          <w:sz w:val="36"/>
+        </w:rPr>
+        <w:t xml:space="preserve">7 </w:t>
       </w:r>
       <w:r>
         <w:rPr>
@@ -1703,7 +1710,19 @@
         <w:rPr>
           <w:sz w:val="24"/>
         </w:rPr>
-        <w:t xml:space="preserve">12 </w:t>
+        <w:t>1</w:t>
+      </w:r>
+      <w:r>
+        <w:rPr>
+          <w:sz w:val="24"/>
+        </w:rPr>
+        <w:t>5</w:t>
+      </w:r>
+      <w:r>
+        <w:rPr>
+          <w:sz w:val="24"/>
+        </w:rPr>
+        <w:t xml:space="preserve"> </w:t>
       </w:r>
       <w:proofErr w:type="spellStart"/>
       <w:r>
@@ -2201,14 +2220,30 @@
       <w:r>
         <w:t xml:space="preserve"> </w:t>
       </w:r>
-      <w:fldSimple w:instr=" SEQ Tablo \* ARABIC ">
-        <w:r>
-          <w:rPr>
-            <w:noProof/>
-          </w:rPr>
-          <w:t>1</w:t>
-        </w:r>
-      </w:fldSimple>
+      <w:r>
+        <w:fldChar w:fldCharType="begin"/>
+      </w:r>
+      <w:r>
+        <w:instrText xml:space="preserve"> S</w:instrText>
+      </w:r>
+      <w:r>
+        <w:instrText xml:space="preserve">EQ Tablo \* ARABIC </w:instrText>
+      </w:r>
+      <w:r>
+        <w:fldChar w:fldCharType="separate"/>
+      </w:r>
+      <w:r>
+        <w:rPr>
+          <w:noProof/>
+        </w:rPr>
+        <w:t>1</w:t>
+      </w:r>
+      <w:r>
+        <w:rPr>
+          <w:noProof/>
+        </w:rPr>
+        <w:fldChar w:fldCharType="end"/>
+      </w:r>
       <w:r>
         <w:t xml:space="preserve"> </w:t>
       </w:r>
@@ -5405,14 +5440,27 @@
       <w:r>
         <w:t xml:space="preserve"> </w:t>
       </w:r>
-      <w:fldSimple w:instr=" SEQ Tablo \* ARABIC ">
-        <w:r>
-          <w:rPr>
-            <w:noProof/>
-          </w:rPr>
-          <w:t>2</w:t>
-        </w:r>
-      </w:fldSimple>
+      <w:r>
+        <w:fldChar w:fldCharType="begin"/>
+      </w:r>
+      <w:r>
+        <w:instrText xml:space="preserve"> SEQ Tablo \* ARABIC </w:instrText>
+      </w:r>
+      <w:r>
+        <w:fldChar w:fldCharType="separate"/>
+      </w:r>
+      <w:r>
+        <w:rPr>
+          <w:noProof/>
+        </w:rPr>
+        <w:t>2</w:t>
+      </w:r>
+      <w:r>
+        <w:rPr>
+          <w:noProof/>
+        </w:rPr>
+        <w:fldChar w:fldCharType="end"/>
+      </w:r>
       <w:r>
         <w:t xml:space="preserve"> </w:t>
       </w:r>
@@ -8583,218 +8631,2346 @@
     </w:p>
     <w:p>
       <w:pPr>
-        <w:rPr>
+        <w:spacing w:line="240" w:lineRule="auto"/>
+        <w:rPr>
+          <w:sz w:val="24"/>
+        </w:rPr>
+      </w:pPr>
+      <w:proofErr w:type="spellStart"/>
+      <w:r>
+        <w:rPr>
+          <w:sz w:val="24"/>
+        </w:rPr>
+        <w:t>The</w:t>
+      </w:r>
+      <w:proofErr w:type="spellEnd"/>
+      <w:r>
+        <w:rPr>
+          <w:sz w:val="24"/>
+        </w:rPr>
+        <w:t xml:space="preserve"> </w:t>
+      </w:r>
+      <w:proofErr w:type="spellStart"/>
+      <w:r>
+        <w:rPr>
+          <w:sz w:val="24"/>
+        </w:rPr>
+        <w:t>output</w:t>
+      </w:r>
+      <w:proofErr w:type="spellEnd"/>
+      <w:r>
+        <w:rPr>
+          <w:sz w:val="24"/>
+        </w:rPr>
+        <w:t xml:space="preserve"> of a </w:t>
+      </w:r>
+      <w:proofErr w:type="spellStart"/>
+      <w:r>
+        <w:rPr>
+          <w:sz w:val="24"/>
+        </w:rPr>
+        <w:t>sample</w:t>
+      </w:r>
+      <w:proofErr w:type="spellEnd"/>
+      <w:r>
+        <w:rPr>
+          <w:sz w:val="24"/>
+        </w:rPr>
+        <w:t xml:space="preserve"> </w:t>
+      </w:r>
+      <w:proofErr w:type="spellStart"/>
+      <w:r>
+        <w:rPr>
+          <w:sz w:val="24"/>
+        </w:rPr>
+        <w:t>run</w:t>
+      </w:r>
+      <w:proofErr w:type="spellEnd"/>
+      <w:r>
+        <w:rPr>
+          <w:sz w:val="24"/>
+        </w:rPr>
+        <w:t xml:space="preserve"> of </w:t>
+      </w:r>
+      <w:proofErr w:type="spellStart"/>
+      <w:r>
+        <w:rPr>
+          <w:sz w:val="24"/>
+        </w:rPr>
+        <w:t>the</w:t>
+      </w:r>
+      <w:proofErr w:type="spellEnd"/>
+      <w:r>
+        <w:rPr>
+          <w:sz w:val="24"/>
+        </w:rPr>
+        <w:t xml:space="preserve"> program is </w:t>
+      </w:r>
+      <w:proofErr w:type="spellStart"/>
+      <w:r>
+        <w:rPr>
+          <w:sz w:val="24"/>
+        </w:rPr>
+        <w:t>below</w:t>
+      </w:r>
+      <w:proofErr w:type="spellEnd"/>
+      <w:r>
+        <w:rPr>
+          <w:sz w:val="24"/>
+        </w:rPr>
+        <w:t>.</w:t>
+      </w:r>
+    </w:p>
+    <w:p>
+      <w:pPr>
+        <w:spacing w:line="240" w:lineRule="auto"/>
+        <w:rPr>
+          <w:i/>
+          <w:sz w:val="24"/>
+        </w:rPr>
+      </w:pPr>
+      <w:r>
+        <w:rPr>
+          <w:i/>
+          <w:sz w:val="24"/>
+        </w:rPr>
+        <w:t xml:space="preserve">&gt; </w:t>
+      </w:r>
+      <w:proofErr w:type="spellStart"/>
+      <w:r>
+        <w:rPr>
+          <w:i/>
+          <w:sz w:val="24"/>
+        </w:rPr>
+        <w:t>Loading</w:t>
+      </w:r>
+      <w:proofErr w:type="spellEnd"/>
+      <w:r>
+        <w:rPr>
+          <w:i/>
+          <w:sz w:val="24"/>
+        </w:rPr>
+        <w:t xml:space="preserve"> model file.</w:t>
+      </w:r>
+    </w:p>
+    <w:p>
+      <w:pPr>
+        <w:spacing w:line="240" w:lineRule="auto"/>
+        <w:rPr>
+          <w:i/>
+          <w:sz w:val="24"/>
+        </w:rPr>
+      </w:pPr>
+      <w:r>
+        <w:rPr>
+          <w:i/>
+          <w:sz w:val="24"/>
+        </w:rPr>
+        <w:t xml:space="preserve">&gt; Model </w:t>
+      </w:r>
+      <w:proofErr w:type="spellStart"/>
+      <w:r>
+        <w:rPr>
+          <w:i/>
+          <w:sz w:val="24"/>
+        </w:rPr>
+        <w:t>reading</w:t>
+      </w:r>
+      <w:proofErr w:type="spellEnd"/>
+      <w:r>
+        <w:rPr>
+          <w:i/>
+          <w:sz w:val="24"/>
+        </w:rPr>
+        <w:t xml:space="preserve"> done.</w:t>
+      </w:r>
+    </w:p>
+    <w:p>
+      <w:pPr>
+        <w:spacing w:line="240" w:lineRule="auto"/>
+        <w:rPr>
+          <w:i/>
           <w:sz w:val="24"/>
         </w:rPr>
       </w:pPr>
     </w:p>
     <w:p>
       <w:pPr>
-        <w:rPr>
+        <w:spacing w:line="240" w:lineRule="auto"/>
+        <w:rPr>
+          <w:i/>
           <w:sz w:val="24"/>
         </w:rPr>
       </w:pPr>
       <w:proofErr w:type="spellStart"/>
       <w:r>
         <w:rPr>
-          <w:sz w:val="24"/>
-        </w:rPr>
-        <w:t>The</w:t>
-      </w:r>
-      <w:proofErr w:type="spellEnd"/>
-      <w:r>
-        <w:rPr>
-          <w:sz w:val="24"/>
-        </w:rPr>
-        <w:t xml:space="preserve"> </w:t>
-      </w:r>
-      <w:proofErr w:type="spellStart"/>
-      <w:r>
-        <w:rPr>
-          <w:sz w:val="24"/>
-        </w:rPr>
-        <w:t>trained</w:t>
-      </w:r>
-      <w:proofErr w:type="spellEnd"/>
-      <w:r>
-        <w:rPr>
-          <w:sz w:val="24"/>
-        </w:rPr>
-        <w:t xml:space="preserve"> model file is </w:t>
-      </w:r>
-      <w:proofErr w:type="spellStart"/>
-      <w:r>
-        <w:rPr>
-          <w:sz w:val="24"/>
-        </w:rPr>
-        <w:t>too</w:t>
-      </w:r>
-      <w:proofErr w:type="spellEnd"/>
-      <w:r>
-        <w:rPr>
-          <w:sz w:val="24"/>
-        </w:rPr>
-        <w:t xml:space="preserve"> </w:t>
-      </w:r>
-      <w:proofErr w:type="spellStart"/>
-      <w:r>
-        <w:rPr>
-          <w:sz w:val="24"/>
-        </w:rPr>
-        <w:t>big</w:t>
-      </w:r>
-      <w:proofErr w:type="spellEnd"/>
-      <w:r>
-        <w:rPr>
-          <w:sz w:val="24"/>
-        </w:rPr>
-        <w:t xml:space="preserve"> (175 MB) </w:t>
-      </w:r>
-      <w:proofErr w:type="spellStart"/>
-      <w:r>
-        <w:rPr>
-          <w:sz w:val="24"/>
-        </w:rPr>
-        <w:t>to</w:t>
-      </w:r>
-      <w:proofErr w:type="spellEnd"/>
-      <w:r>
-        <w:rPr>
-          <w:sz w:val="24"/>
-        </w:rPr>
-        <w:t xml:space="preserve"> </w:t>
-      </w:r>
-      <w:proofErr w:type="spellStart"/>
-      <w:r>
-        <w:rPr>
-          <w:sz w:val="24"/>
-        </w:rPr>
-        <w:t>add</w:t>
-      </w:r>
-      <w:proofErr w:type="spellEnd"/>
-      <w:r>
-        <w:rPr>
-          <w:sz w:val="24"/>
-        </w:rPr>
-        <w:t xml:space="preserve"> </w:t>
-      </w:r>
-      <w:proofErr w:type="spellStart"/>
-      <w:r>
-        <w:rPr>
-          <w:sz w:val="24"/>
-        </w:rPr>
-        <w:t>moodle</w:t>
-      </w:r>
-      <w:proofErr w:type="spellEnd"/>
-      <w:r>
-        <w:rPr>
-          <w:sz w:val="24"/>
-        </w:rPr>
-        <w:t xml:space="preserve">. </w:t>
-      </w:r>
-      <w:proofErr w:type="spellStart"/>
-      <w:r>
-        <w:rPr>
-          <w:sz w:val="24"/>
-        </w:rPr>
-        <w:t>Therefore</w:t>
-      </w:r>
-      <w:proofErr w:type="spellEnd"/>
-      <w:r>
-        <w:rPr>
-          <w:sz w:val="24"/>
-        </w:rPr>
-        <w:t xml:space="preserve"> I </w:t>
-      </w:r>
-      <w:proofErr w:type="spellStart"/>
-      <w:r>
-        <w:rPr>
-          <w:sz w:val="24"/>
-        </w:rPr>
-        <w:t>added</w:t>
-      </w:r>
-      <w:proofErr w:type="spellEnd"/>
-      <w:r>
-        <w:rPr>
-          <w:sz w:val="24"/>
-        </w:rPr>
-        <w:t xml:space="preserve"> </w:t>
-      </w:r>
-      <w:proofErr w:type="spellStart"/>
-      <w:r>
-        <w:rPr>
-          <w:sz w:val="24"/>
-        </w:rPr>
-        <w:t>the</w:t>
-      </w:r>
-      <w:proofErr w:type="spellEnd"/>
-      <w:r>
-        <w:rPr>
-          <w:sz w:val="24"/>
-        </w:rPr>
-        <w:t xml:space="preserve"> model file </w:t>
-      </w:r>
-      <w:proofErr w:type="spellStart"/>
-      <w:r>
-        <w:rPr>
-          <w:sz w:val="24"/>
-        </w:rPr>
-        <w:t>to</w:t>
-      </w:r>
-      <w:proofErr w:type="spellEnd"/>
-      <w:r>
-        <w:rPr>
-          <w:sz w:val="24"/>
-        </w:rPr>
-        <w:t xml:space="preserve"> </w:t>
-      </w:r>
-      <w:proofErr w:type="spellStart"/>
-      <w:r>
-        <w:rPr>
-          <w:sz w:val="24"/>
-        </w:rPr>
-        <w:t>the</w:t>
-      </w:r>
-      <w:proofErr w:type="spellEnd"/>
-      <w:r>
-        <w:rPr>
-          <w:sz w:val="24"/>
-        </w:rPr>
-        <w:t xml:space="preserve"> </w:t>
-      </w:r>
-      <w:proofErr w:type="spellStart"/>
-      <w:r>
-        <w:rPr>
-          <w:sz w:val="24"/>
-        </w:rPr>
-        <w:t>my</w:t>
-      </w:r>
-      <w:proofErr w:type="spellEnd"/>
-      <w:r>
-        <w:rPr>
-          <w:sz w:val="24"/>
-        </w:rPr>
-        <w:t xml:space="preserve"> </w:t>
-      </w:r>
-      <w:proofErr w:type="spellStart"/>
-      <w:r>
-        <w:rPr>
-          <w:sz w:val="24"/>
-        </w:rPr>
-        <w:t>drive</w:t>
-      </w:r>
-      <w:proofErr w:type="spellEnd"/>
-      <w:r>
-        <w:rPr>
-          <w:sz w:val="24"/>
-        </w:rPr>
-        <w:t xml:space="preserve">: </w:t>
-      </w:r>
-      <w:r>
-        <w:rPr>
-          <w:sz w:val="24"/>
-        </w:rPr>
-        <w:t>https://drive.google.com/file/d/0BzM0IGrAiafJRVZNd19Uc0xFdVE/view?usp=sharing</w:t>
+          <w:i/>
+          <w:sz w:val="24"/>
+        </w:rPr>
+        <w:t>Enter</w:t>
+      </w:r>
+      <w:proofErr w:type="spellEnd"/>
+      <w:r>
+        <w:rPr>
+          <w:i/>
+          <w:sz w:val="24"/>
+        </w:rPr>
+        <w:t xml:space="preserve"> file </w:t>
+      </w:r>
+      <w:proofErr w:type="spellStart"/>
+      <w:r>
+        <w:rPr>
+          <w:i/>
+          <w:sz w:val="24"/>
+        </w:rPr>
+        <w:t>path</w:t>
+      </w:r>
+      <w:proofErr w:type="spellEnd"/>
+      <w:r>
+        <w:rPr>
+          <w:i/>
+          <w:sz w:val="24"/>
+        </w:rPr>
+        <w:t>: C:\Users\EA\Desktop\ekonomi_test.txt</w:t>
+      </w:r>
+    </w:p>
+    <w:p>
+      <w:pPr>
+        <w:spacing w:line="240" w:lineRule="auto"/>
+        <w:rPr>
+          <w:i/>
+          <w:sz w:val="24"/>
+        </w:rPr>
+      </w:pPr>
+      <w:proofErr w:type="spellStart"/>
+      <w:r>
+        <w:rPr>
+          <w:i/>
+          <w:sz w:val="24"/>
+        </w:rPr>
+        <w:t>Enter</w:t>
+      </w:r>
+      <w:proofErr w:type="spellEnd"/>
+      <w:r>
+        <w:rPr>
+          <w:i/>
+          <w:sz w:val="24"/>
+        </w:rPr>
+        <w:t xml:space="preserve"> </w:t>
+      </w:r>
+      <w:proofErr w:type="spellStart"/>
+      <w:r>
+        <w:rPr>
+          <w:i/>
+          <w:sz w:val="24"/>
+        </w:rPr>
+        <w:t>classification</w:t>
+      </w:r>
+      <w:proofErr w:type="spellEnd"/>
+      <w:r>
+        <w:rPr>
+          <w:i/>
+          <w:sz w:val="24"/>
+        </w:rPr>
+        <w:t xml:space="preserve"> </w:t>
+      </w:r>
+      <w:proofErr w:type="spellStart"/>
+      <w:r>
+        <w:rPr>
+          <w:i/>
+          <w:sz w:val="24"/>
+        </w:rPr>
+        <w:t>method</w:t>
+      </w:r>
+      <w:proofErr w:type="spellEnd"/>
+      <w:r>
+        <w:rPr>
+          <w:i/>
+          <w:sz w:val="24"/>
+        </w:rPr>
+        <w:t xml:space="preserve"> (r </w:t>
+      </w:r>
+      <w:proofErr w:type="spellStart"/>
+      <w:r>
+        <w:rPr>
+          <w:i/>
+          <w:sz w:val="24"/>
+        </w:rPr>
+        <w:t>or</w:t>
+      </w:r>
+      <w:proofErr w:type="spellEnd"/>
+      <w:r>
+        <w:rPr>
+          <w:i/>
+          <w:sz w:val="24"/>
+        </w:rPr>
+        <w:t xml:space="preserve"> k): k</w:t>
+      </w:r>
+    </w:p>
+    <w:p>
+      <w:pPr>
+        <w:spacing w:line="240" w:lineRule="auto"/>
+        <w:rPr>
+          <w:i/>
+          <w:sz w:val="24"/>
+        </w:rPr>
+      </w:pPr>
+      <w:proofErr w:type="spellStart"/>
+      <w:r>
+        <w:rPr>
+          <w:i/>
+          <w:sz w:val="24"/>
+        </w:rPr>
+        <w:t>Enter</w:t>
+      </w:r>
+      <w:proofErr w:type="spellEnd"/>
+      <w:r>
+        <w:rPr>
+          <w:i/>
+          <w:sz w:val="24"/>
+        </w:rPr>
+        <w:t xml:space="preserve"> </w:t>
+      </w:r>
+      <w:proofErr w:type="spellStart"/>
+      <w:r>
+        <w:rPr>
+          <w:i/>
+          <w:sz w:val="24"/>
+        </w:rPr>
+        <w:t>method</w:t>
+      </w:r>
+      <w:proofErr w:type="spellEnd"/>
+      <w:r>
+        <w:rPr>
+          <w:i/>
+          <w:sz w:val="24"/>
+        </w:rPr>
+        <w:t xml:space="preserve"> (</w:t>
+      </w:r>
+      <w:proofErr w:type="spellStart"/>
+      <w:r>
+        <w:rPr>
+          <w:i/>
+          <w:sz w:val="24"/>
+        </w:rPr>
+        <w:t>avg</w:t>
+      </w:r>
+      <w:proofErr w:type="spellEnd"/>
+      <w:r>
+        <w:rPr>
+          <w:i/>
+          <w:sz w:val="24"/>
+        </w:rPr>
+        <w:t xml:space="preserve">, </w:t>
+      </w:r>
+      <w:proofErr w:type="spellStart"/>
+      <w:r>
+        <w:rPr>
+          <w:i/>
+          <w:sz w:val="24"/>
+        </w:rPr>
+        <w:t>min</w:t>
+      </w:r>
+      <w:proofErr w:type="spellEnd"/>
+      <w:r>
+        <w:rPr>
+          <w:i/>
+          <w:sz w:val="24"/>
+        </w:rPr>
+        <w:t xml:space="preserve"> </w:t>
+      </w:r>
+      <w:proofErr w:type="spellStart"/>
+      <w:r>
+        <w:rPr>
+          <w:i/>
+          <w:sz w:val="24"/>
+        </w:rPr>
+        <w:t>or</w:t>
+      </w:r>
+      <w:proofErr w:type="spellEnd"/>
+      <w:r>
+        <w:rPr>
+          <w:i/>
+          <w:sz w:val="24"/>
+        </w:rPr>
+        <w:t xml:space="preserve"> </w:t>
+      </w:r>
+      <w:proofErr w:type="spellStart"/>
+      <w:r>
+        <w:rPr>
+          <w:i/>
+          <w:sz w:val="24"/>
+        </w:rPr>
+        <w:t>max</w:t>
+      </w:r>
+      <w:proofErr w:type="spellEnd"/>
+      <w:r>
+        <w:rPr>
+          <w:i/>
+          <w:sz w:val="24"/>
+        </w:rPr>
+        <w:t xml:space="preserve">): </w:t>
+      </w:r>
+      <w:proofErr w:type="spellStart"/>
+      <w:r>
+        <w:rPr>
+          <w:i/>
+          <w:sz w:val="24"/>
+        </w:rPr>
+        <w:t>avg</w:t>
+      </w:r>
+      <w:proofErr w:type="spellEnd"/>
+    </w:p>
+    <w:p>
+      <w:pPr>
+        <w:spacing w:line="240" w:lineRule="auto"/>
+        <w:rPr>
+          <w:i/>
+          <w:sz w:val="24"/>
+        </w:rPr>
+      </w:pPr>
+      <w:proofErr w:type="spellStart"/>
+      <w:r>
+        <w:rPr>
+          <w:i/>
+          <w:sz w:val="24"/>
+        </w:rPr>
+        <w:t>Enter</w:t>
+      </w:r>
+      <w:proofErr w:type="spellEnd"/>
+      <w:r>
+        <w:rPr>
+          <w:i/>
+          <w:sz w:val="24"/>
+        </w:rPr>
+        <w:t xml:space="preserve"> k: 5</w:t>
+      </w:r>
+    </w:p>
+    <w:p>
+      <w:pPr>
+        <w:spacing w:line="240" w:lineRule="auto"/>
+        <w:rPr>
+          <w:i/>
+          <w:sz w:val="24"/>
+        </w:rPr>
+      </w:pPr>
+      <w:proofErr w:type="spellStart"/>
+      <w:r>
+        <w:rPr>
+          <w:i/>
+          <w:sz w:val="24"/>
+        </w:rPr>
+        <w:t>Assigned</w:t>
+      </w:r>
+      <w:proofErr w:type="spellEnd"/>
+      <w:r>
+        <w:rPr>
+          <w:i/>
+          <w:sz w:val="24"/>
+        </w:rPr>
+        <w:t xml:space="preserve"> </w:t>
+      </w:r>
+      <w:proofErr w:type="spellStart"/>
+      <w:r>
+        <w:rPr>
+          <w:i/>
+          <w:sz w:val="24"/>
+        </w:rPr>
+        <w:t>class</w:t>
+      </w:r>
+      <w:proofErr w:type="spellEnd"/>
+      <w:r>
+        <w:rPr>
+          <w:i/>
+          <w:sz w:val="24"/>
+        </w:rPr>
+        <w:t>: ekonomi</w:t>
+      </w:r>
+    </w:p>
+    <w:p>
+      <w:pPr>
+        <w:spacing w:line="240" w:lineRule="auto"/>
+        <w:rPr>
+          <w:i/>
+          <w:sz w:val="24"/>
+        </w:rPr>
+      </w:pPr>
+      <w:proofErr w:type="spellStart"/>
+      <w:r>
+        <w:rPr>
+          <w:i/>
+          <w:sz w:val="24"/>
+        </w:rPr>
+        <w:t>Number</w:t>
+      </w:r>
+      <w:proofErr w:type="spellEnd"/>
+      <w:r>
+        <w:rPr>
+          <w:i/>
+          <w:sz w:val="24"/>
+        </w:rPr>
+        <w:t xml:space="preserve"> of </w:t>
+      </w:r>
+      <w:proofErr w:type="spellStart"/>
+      <w:r>
+        <w:rPr>
+          <w:i/>
+          <w:sz w:val="24"/>
+        </w:rPr>
+        <w:t>matches</w:t>
+      </w:r>
+      <w:proofErr w:type="spellEnd"/>
+      <w:r>
+        <w:rPr>
+          <w:i/>
+          <w:sz w:val="24"/>
+        </w:rPr>
+        <w:t xml:space="preserve"> in </w:t>
+      </w:r>
+      <w:proofErr w:type="spellStart"/>
+      <w:r>
+        <w:rPr>
+          <w:i/>
+          <w:sz w:val="24"/>
+        </w:rPr>
+        <w:t>neighborhood</w:t>
+      </w:r>
+      <w:proofErr w:type="spellEnd"/>
+      <w:r>
+        <w:rPr>
+          <w:i/>
+          <w:sz w:val="24"/>
+        </w:rPr>
+        <w:t xml:space="preserve"> is: 5</w:t>
+      </w:r>
+    </w:p>
+    <w:p>
+      <w:pPr>
+        <w:spacing w:line="240" w:lineRule="auto"/>
+        <w:rPr>
+          <w:i/>
+          <w:sz w:val="24"/>
+        </w:rPr>
+      </w:pPr>
+      <w:proofErr w:type="spellStart"/>
+      <w:r>
+        <w:rPr>
+          <w:i/>
+          <w:sz w:val="24"/>
+        </w:rPr>
+        <w:t>Continue</w:t>
+      </w:r>
+      <w:proofErr w:type="spellEnd"/>
+      <w:r>
+        <w:rPr>
+          <w:i/>
+          <w:sz w:val="24"/>
+        </w:rPr>
+        <w:t>? &gt; y</w:t>
+      </w:r>
+    </w:p>
+    <w:p>
+      <w:pPr>
+        <w:spacing w:line="240" w:lineRule="auto"/>
+        <w:rPr>
+          <w:i/>
+          <w:sz w:val="24"/>
+        </w:rPr>
+      </w:pPr>
+    </w:p>
+    <w:p>
+      <w:pPr>
+        <w:spacing w:line="240" w:lineRule="auto"/>
+        <w:rPr>
+          <w:i/>
+          <w:sz w:val="24"/>
+        </w:rPr>
+      </w:pPr>
+      <w:proofErr w:type="spellStart"/>
+      <w:r>
+        <w:rPr>
+          <w:i/>
+          <w:sz w:val="24"/>
+        </w:rPr>
+        <w:t>Enter</w:t>
+      </w:r>
+      <w:proofErr w:type="spellEnd"/>
+      <w:r>
+        <w:rPr>
+          <w:i/>
+          <w:sz w:val="24"/>
+        </w:rPr>
+        <w:t xml:space="preserve"> file </w:t>
+      </w:r>
+      <w:proofErr w:type="spellStart"/>
+      <w:r>
+        <w:rPr>
+          <w:i/>
+          <w:sz w:val="24"/>
+        </w:rPr>
+        <w:t>path</w:t>
+      </w:r>
+      <w:proofErr w:type="spellEnd"/>
+      <w:r>
+        <w:rPr>
+          <w:i/>
+          <w:sz w:val="24"/>
+        </w:rPr>
+        <w:t>: C:\Users\EA\Desktop\ekonomi_test.txt</w:t>
+      </w:r>
+    </w:p>
+    <w:p>
+      <w:pPr>
+        <w:spacing w:line="240" w:lineRule="auto"/>
+        <w:rPr>
+          <w:i/>
+          <w:sz w:val="24"/>
+        </w:rPr>
+      </w:pPr>
+      <w:proofErr w:type="spellStart"/>
+      <w:r>
+        <w:rPr>
+          <w:i/>
+          <w:sz w:val="24"/>
+        </w:rPr>
+        <w:t>Enter</w:t>
+      </w:r>
+      <w:proofErr w:type="spellEnd"/>
+      <w:r>
+        <w:rPr>
+          <w:i/>
+          <w:sz w:val="24"/>
+        </w:rPr>
+        <w:t xml:space="preserve"> </w:t>
+      </w:r>
+      <w:proofErr w:type="spellStart"/>
+      <w:r>
+        <w:rPr>
+          <w:i/>
+          <w:sz w:val="24"/>
+        </w:rPr>
+        <w:t>classification</w:t>
+      </w:r>
+      <w:proofErr w:type="spellEnd"/>
+      <w:r>
+        <w:rPr>
+          <w:i/>
+          <w:sz w:val="24"/>
+        </w:rPr>
+        <w:t xml:space="preserve"> </w:t>
+      </w:r>
+      <w:proofErr w:type="spellStart"/>
+      <w:r>
+        <w:rPr>
+          <w:i/>
+          <w:sz w:val="24"/>
+        </w:rPr>
+        <w:t>method</w:t>
+      </w:r>
+      <w:proofErr w:type="spellEnd"/>
+      <w:r>
+        <w:rPr>
+          <w:i/>
+          <w:sz w:val="24"/>
+        </w:rPr>
+        <w:t xml:space="preserve"> (r </w:t>
+      </w:r>
+      <w:proofErr w:type="spellStart"/>
+      <w:r>
+        <w:rPr>
+          <w:i/>
+          <w:sz w:val="24"/>
+        </w:rPr>
+        <w:t>or</w:t>
+      </w:r>
+      <w:proofErr w:type="spellEnd"/>
+      <w:r>
+        <w:rPr>
+          <w:i/>
+          <w:sz w:val="24"/>
+        </w:rPr>
+        <w:t xml:space="preserve"> k): k</w:t>
+      </w:r>
+    </w:p>
+    <w:p>
+      <w:pPr>
+        <w:spacing w:line="240" w:lineRule="auto"/>
+        <w:rPr>
+          <w:i/>
+          <w:sz w:val="24"/>
+        </w:rPr>
+      </w:pPr>
+      <w:proofErr w:type="spellStart"/>
+      <w:r>
+        <w:rPr>
+          <w:i/>
+          <w:sz w:val="24"/>
+        </w:rPr>
+        <w:t>Enter</w:t>
+      </w:r>
+      <w:proofErr w:type="spellEnd"/>
+      <w:r>
+        <w:rPr>
+          <w:i/>
+          <w:sz w:val="24"/>
+        </w:rPr>
+        <w:t xml:space="preserve"> </w:t>
+      </w:r>
+      <w:proofErr w:type="spellStart"/>
+      <w:r>
+        <w:rPr>
+          <w:i/>
+          <w:sz w:val="24"/>
+        </w:rPr>
+        <w:t>method</w:t>
+      </w:r>
+      <w:proofErr w:type="spellEnd"/>
+      <w:r>
+        <w:rPr>
+          <w:i/>
+          <w:sz w:val="24"/>
+        </w:rPr>
+        <w:t xml:space="preserve"> (</w:t>
+      </w:r>
+      <w:proofErr w:type="spellStart"/>
+      <w:r>
+        <w:rPr>
+          <w:i/>
+          <w:sz w:val="24"/>
+        </w:rPr>
+        <w:t>avg</w:t>
+      </w:r>
+      <w:proofErr w:type="spellEnd"/>
+      <w:r>
+        <w:rPr>
+          <w:i/>
+          <w:sz w:val="24"/>
+        </w:rPr>
+        <w:t xml:space="preserve">, </w:t>
+      </w:r>
+      <w:proofErr w:type="spellStart"/>
+      <w:r>
+        <w:rPr>
+          <w:i/>
+          <w:sz w:val="24"/>
+        </w:rPr>
+        <w:t>min</w:t>
+      </w:r>
+      <w:proofErr w:type="spellEnd"/>
+      <w:r>
+        <w:rPr>
+          <w:i/>
+          <w:sz w:val="24"/>
+        </w:rPr>
+        <w:t xml:space="preserve"> </w:t>
+      </w:r>
+      <w:proofErr w:type="spellStart"/>
+      <w:r>
+        <w:rPr>
+          <w:i/>
+          <w:sz w:val="24"/>
+        </w:rPr>
+        <w:t>or</w:t>
+      </w:r>
+      <w:proofErr w:type="spellEnd"/>
+      <w:r>
+        <w:rPr>
+          <w:i/>
+          <w:sz w:val="24"/>
+        </w:rPr>
+        <w:t xml:space="preserve"> </w:t>
+      </w:r>
+      <w:proofErr w:type="spellStart"/>
+      <w:r>
+        <w:rPr>
+          <w:i/>
+          <w:sz w:val="24"/>
+        </w:rPr>
+        <w:t>max</w:t>
+      </w:r>
+      <w:proofErr w:type="spellEnd"/>
+      <w:r>
+        <w:rPr>
+          <w:i/>
+          <w:sz w:val="24"/>
+        </w:rPr>
+        <w:t xml:space="preserve">): </w:t>
+      </w:r>
+      <w:proofErr w:type="spellStart"/>
+      <w:r>
+        <w:rPr>
+          <w:i/>
+          <w:sz w:val="24"/>
+        </w:rPr>
+        <w:t>max</w:t>
+      </w:r>
+      <w:proofErr w:type="spellEnd"/>
+    </w:p>
+    <w:p>
+      <w:pPr>
+        <w:spacing w:line="240" w:lineRule="auto"/>
+        <w:rPr>
+          <w:i/>
+          <w:sz w:val="24"/>
+        </w:rPr>
+      </w:pPr>
+      <w:proofErr w:type="spellStart"/>
+      <w:r>
+        <w:rPr>
+          <w:i/>
+          <w:sz w:val="24"/>
+        </w:rPr>
+        <w:t>Enter</w:t>
+      </w:r>
+      <w:proofErr w:type="spellEnd"/>
+      <w:r>
+        <w:rPr>
+          <w:i/>
+          <w:sz w:val="24"/>
+        </w:rPr>
+        <w:t xml:space="preserve"> k: 5</w:t>
+      </w:r>
+    </w:p>
+    <w:p>
+      <w:pPr>
+        <w:spacing w:line="240" w:lineRule="auto"/>
+        <w:rPr>
+          <w:i/>
+          <w:sz w:val="24"/>
+        </w:rPr>
+      </w:pPr>
+      <w:proofErr w:type="spellStart"/>
+      <w:r>
+        <w:rPr>
+          <w:i/>
+          <w:sz w:val="24"/>
+        </w:rPr>
+        <w:t>Assigned</w:t>
+      </w:r>
+      <w:proofErr w:type="spellEnd"/>
+      <w:r>
+        <w:rPr>
+          <w:i/>
+          <w:sz w:val="24"/>
+        </w:rPr>
+        <w:t xml:space="preserve"> </w:t>
+      </w:r>
+      <w:proofErr w:type="spellStart"/>
+      <w:r>
+        <w:rPr>
+          <w:i/>
+          <w:sz w:val="24"/>
+        </w:rPr>
+        <w:t>class</w:t>
+      </w:r>
+      <w:proofErr w:type="spellEnd"/>
+      <w:r>
+        <w:rPr>
+          <w:i/>
+          <w:sz w:val="24"/>
+        </w:rPr>
+        <w:t>: ekonomi</w:t>
+      </w:r>
+    </w:p>
+    <w:p>
+      <w:pPr>
+        <w:spacing w:line="240" w:lineRule="auto"/>
+        <w:rPr>
+          <w:i/>
+          <w:sz w:val="24"/>
+        </w:rPr>
+      </w:pPr>
+      <w:proofErr w:type="spellStart"/>
+      <w:r>
+        <w:rPr>
+          <w:i/>
+          <w:sz w:val="24"/>
+        </w:rPr>
+        <w:t>Number</w:t>
+      </w:r>
+      <w:proofErr w:type="spellEnd"/>
+      <w:r>
+        <w:rPr>
+          <w:i/>
+          <w:sz w:val="24"/>
+        </w:rPr>
+        <w:t xml:space="preserve"> of </w:t>
+      </w:r>
+      <w:proofErr w:type="spellStart"/>
+      <w:r>
+        <w:rPr>
+          <w:i/>
+          <w:sz w:val="24"/>
+        </w:rPr>
+        <w:t>matches</w:t>
+      </w:r>
+      <w:proofErr w:type="spellEnd"/>
+      <w:r>
+        <w:rPr>
+          <w:i/>
+          <w:sz w:val="24"/>
+        </w:rPr>
+        <w:t xml:space="preserve"> in </w:t>
+      </w:r>
+      <w:proofErr w:type="spellStart"/>
+      <w:r>
+        <w:rPr>
+          <w:i/>
+          <w:sz w:val="24"/>
+        </w:rPr>
+        <w:t>neighborhood</w:t>
+      </w:r>
+      <w:proofErr w:type="spellEnd"/>
+      <w:r>
+        <w:rPr>
+          <w:i/>
+          <w:sz w:val="24"/>
+        </w:rPr>
+        <w:t xml:space="preserve"> is: 3</w:t>
+      </w:r>
+    </w:p>
+    <w:p>
+      <w:pPr>
+        <w:spacing w:line="240" w:lineRule="auto"/>
+        <w:rPr>
+          <w:i/>
+          <w:sz w:val="24"/>
+        </w:rPr>
+      </w:pPr>
+      <w:proofErr w:type="spellStart"/>
+      <w:r>
+        <w:rPr>
+          <w:i/>
+          <w:sz w:val="24"/>
+        </w:rPr>
+        <w:t>Continue</w:t>
+      </w:r>
+      <w:proofErr w:type="spellEnd"/>
+      <w:r>
+        <w:rPr>
+          <w:i/>
+          <w:sz w:val="24"/>
+        </w:rPr>
+        <w:t>? &gt; y</w:t>
+      </w:r>
+    </w:p>
+    <w:p>
+      <w:pPr>
+        <w:spacing w:line="240" w:lineRule="auto"/>
+        <w:rPr>
+          <w:i/>
+          <w:sz w:val="24"/>
+        </w:rPr>
+      </w:pPr>
+    </w:p>
+    <w:p>
+      <w:pPr>
+        <w:spacing w:line="240" w:lineRule="auto"/>
+        <w:rPr>
+          <w:i/>
+          <w:sz w:val="24"/>
+        </w:rPr>
+      </w:pPr>
+      <w:proofErr w:type="spellStart"/>
+      <w:r>
+        <w:rPr>
+          <w:i/>
+          <w:sz w:val="24"/>
+        </w:rPr>
+        <w:lastRenderedPageBreak/>
+        <w:t>Enter</w:t>
+      </w:r>
+      <w:proofErr w:type="spellEnd"/>
+      <w:r>
+        <w:rPr>
+          <w:i/>
+          <w:sz w:val="24"/>
+        </w:rPr>
+        <w:t xml:space="preserve"> file </w:t>
+      </w:r>
+      <w:proofErr w:type="spellStart"/>
+      <w:r>
+        <w:rPr>
+          <w:i/>
+          <w:sz w:val="24"/>
+        </w:rPr>
+        <w:t>path</w:t>
+      </w:r>
+      <w:proofErr w:type="spellEnd"/>
+      <w:r>
+        <w:rPr>
+          <w:i/>
+          <w:sz w:val="24"/>
+        </w:rPr>
+        <w:t>: C:\Users\EA\Desktop\ekonomi_test.txt</w:t>
+      </w:r>
+    </w:p>
+    <w:p>
+      <w:pPr>
+        <w:spacing w:line="240" w:lineRule="auto"/>
+        <w:rPr>
+          <w:i/>
+          <w:sz w:val="24"/>
+        </w:rPr>
+      </w:pPr>
+      <w:proofErr w:type="spellStart"/>
+      <w:r>
+        <w:rPr>
+          <w:i/>
+          <w:sz w:val="24"/>
+        </w:rPr>
+        <w:t>Enter</w:t>
+      </w:r>
+      <w:proofErr w:type="spellEnd"/>
+      <w:r>
+        <w:rPr>
+          <w:i/>
+          <w:sz w:val="24"/>
+        </w:rPr>
+        <w:t xml:space="preserve"> </w:t>
+      </w:r>
+      <w:proofErr w:type="spellStart"/>
+      <w:r>
+        <w:rPr>
+          <w:i/>
+          <w:sz w:val="24"/>
+        </w:rPr>
+        <w:t>classification</w:t>
+      </w:r>
+      <w:proofErr w:type="spellEnd"/>
+      <w:r>
+        <w:rPr>
+          <w:i/>
+          <w:sz w:val="24"/>
+        </w:rPr>
+        <w:t xml:space="preserve"> </w:t>
+      </w:r>
+      <w:proofErr w:type="spellStart"/>
+      <w:r>
+        <w:rPr>
+          <w:i/>
+          <w:sz w:val="24"/>
+        </w:rPr>
+        <w:t>method</w:t>
+      </w:r>
+      <w:proofErr w:type="spellEnd"/>
+      <w:r>
+        <w:rPr>
+          <w:i/>
+          <w:sz w:val="24"/>
+        </w:rPr>
+        <w:t xml:space="preserve"> (r </w:t>
+      </w:r>
+      <w:proofErr w:type="spellStart"/>
+      <w:r>
+        <w:rPr>
+          <w:i/>
+          <w:sz w:val="24"/>
+        </w:rPr>
+        <w:t>or</w:t>
+      </w:r>
+      <w:proofErr w:type="spellEnd"/>
+      <w:r>
+        <w:rPr>
+          <w:i/>
+          <w:sz w:val="24"/>
+        </w:rPr>
+        <w:t xml:space="preserve"> k): r</w:t>
+      </w:r>
+    </w:p>
+    <w:p>
+      <w:pPr>
+        <w:spacing w:line="240" w:lineRule="auto"/>
+        <w:rPr>
+          <w:i/>
+          <w:sz w:val="24"/>
+        </w:rPr>
+      </w:pPr>
+      <w:proofErr w:type="spellStart"/>
+      <w:r>
+        <w:rPr>
+          <w:i/>
+          <w:sz w:val="24"/>
+        </w:rPr>
+        <w:t>Enter</w:t>
+      </w:r>
+      <w:proofErr w:type="spellEnd"/>
+      <w:r>
+        <w:rPr>
+          <w:i/>
+          <w:sz w:val="24"/>
+        </w:rPr>
+        <w:t xml:space="preserve"> </w:t>
+      </w:r>
+      <w:proofErr w:type="spellStart"/>
+      <w:r>
+        <w:rPr>
+          <w:i/>
+          <w:sz w:val="24"/>
+        </w:rPr>
+        <w:t>method</w:t>
+      </w:r>
+      <w:proofErr w:type="spellEnd"/>
+      <w:r>
+        <w:rPr>
+          <w:i/>
+          <w:sz w:val="24"/>
+        </w:rPr>
+        <w:t xml:space="preserve"> (</w:t>
+      </w:r>
+      <w:proofErr w:type="spellStart"/>
+      <w:r>
+        <w:rPr>
+          <w:i/>
+          <w:sz w:val="24"/>
+        </w:rPr>
+        <w:t>avg</w:t>
+      </w:r>
+      <w:proofErr w:type="spellEnd"/>
+      <w:r>
+        <w:rPr>
+          <w:i/>
+          <w:sz w:val="24"/>
+        </w:rPr>
+        <w:t xml:space="preserve">, </w:t>
+      </w:r>
+      <w:proofErr w:type="spellStart"/>
+      <w:r>
+        <w:rPr>
+          <w:i/>
+          <w:sz w:val="24"/>
+        </w:rPr>
+        <w:t>min</w:t>
+      </w:r>
+      <w:proofErr w:type="spellEnd"/>
+      <w:r>
+        <w:rPr>
+          <w:i/>
+          <w:sz w:val="24"/>
+        </w:rPr>
+        <w:t xml:space="preserve"> </w:t>
+      </w:r>
+      <w:proofErr w:type="spellStart"/>
+      <w:r>
+        <w:rPr>
+          <w:i/>
+          <w:sz w:val="24"/>
+        </w:rPr>
+        <w:t>or</w:t>
+      </w:r>
+      <w:proofErr w:type="spellEnd"/>
+      <w:r>
+        <w:rPr>
+          <w:i/>
+          <w:sz w:val="24"/>
+        </w:rPr>
+        <w:t xml:space="preserve"> </w:t>
+      </w:r>
+      <w:proofErr w:type="spellStart"/>
+      <w:r>
+        <w:rPr>
+          <w:i/>
+          <w:sz w:val="24"/>
+        </w:rPr>
+        <w:t>max</w:t>
+      </w:r>
+      <w:proofErr w:type="spellEnd"/>
+      <w:r>
+        <w:rPr>
+          <w:i/>
+          <w:sz w:val="24"/>
+        </w:rPr>
+        <w:t xml:space="preserve">): </w:t>
+      </w:r>
+      <w:proofErr w:type="spellStart"/>
+      <w:r>
+        <w:rPr>
+          <w:i/>
+          <w:sz w:val="24"/>
+        </w:rPr>
+        <w:t>avg</w:t>
+      </w:r>
+      <w:proofErr w:type="spellEnd"/>
+    </w:p>
+    <w:p>
+      <w:pPr>
+        <w:spacing w:line="240" w:lineRule="auto"/>
+        <w:rPr>
+          <w:i/>
+          <w:sz w:val="24"/>
+        </w:rPr>
+      </w:pPr>
+      <w:proofErr w:type="spellStart"/>
+      <w:r>
+        <w:rPr>
+          <w:i/>
+          <w:sz w:val="24"/>
+        </w:rPr>
+        <w:t>Assigned</w:t>
+      </w:r>
+      <w:proofErr w:type="spellEnd"/>
+      <w:r>
+        <w:rPr>
+          <w:i/>
+          <w:sz w:val="24"/>
+        </w:rPr>
+        <w:t xml:space="preserve"> </w:t>
+      </w:r>
+      <w:proofErr w:type="spellStart"/>
+      <w:r>
+        <w:rPr>
+          <w:i/>
+          <w:sz w:val="24"/>
+        </w:rPr>
+        <w:t>class</w:t>
+      </w:r>
+      <w:proofErr w:type="spellEnd"/>
+      <w:r>
+        <w:rPr>
+          <w:i/>
+          <w:sz w:val="24"/>
+        </w:rPr>
+        <w:t>: ekonomi</w:t>
+      </w:r>
+    </w:p>
+    <w:p>
+      <w:pPr>
+        <w:spacing w:line="240" w:lineRule="auto"/>
+        <w:rPr>
+          <w:i/>
+          <w:sz w:val="24"/>
+        </w:rPr>
+      </w:pPr>
+      <w:proofErr w:type="spellStart"/>
+      <w:r>
+        <w:rPr>
+          <w:i/>
+          <w:sz w:val="24"/>
+        </w:rPr>
+        <w:t>Similarity</w:t>
+      </w:r>
+      <w:proofErr w:type="spellEnd"/>
+      <w:r>
+        <w:rPr>
+          <w:i/>
+          <w:sz w:val="24"/>
+        </w:rPr>
+        <w:t xml:space="preserve"> </w:t>
+      </w:r>
+      <w:proofErr w:type="spellStart"/>
+      <w:r>
+        <w:rPr>
+          <w:i/>
+          <w:sz w:val="24"/>
+        </w:rPr>
+        <w:t>score</w:t>
+      </w:r>
+      <w:proofErr w:type="spellEnd"/>
+      <w:r>
+        <w:rPr>
+          <w:i/>
+          <w:sz w:val="24"/>
+        </w:rPr>
+        <w:t xml:space="preserve"> is: 0.904187707037538</w:t>
+      </w:r>
+    </w:p>
+    <w:p>
+      <w:pPr>
+        <w:spacing w:line="240" w:lineRule="auto"/>
+        <w:rPr>
+          <w:i/>
+          <w:sz w:val="24"/>
+        </w:rPr>
+      </w:pPr>
+      <w:proofErr w:type="spellStart"/>
+      <w:r>
+        <w:rPr>
+          <w:i/>
+          <w:sz w:val="24"/>
+        </w:rPr>
+        <w:t>Continue</w:t>
+      </w:r>
+      <w:proofErr w:type="spellEnd"/>
+      <w:r>
+        <w:rPr>
+          <w:i/>
+          <w:sz w:val="24"/>
+        </w:rPr>
+        <w:t>? &gt; y</w:t>
+      </w:r>
+    </w:p>
+    <w:p>
+      <w:pPr>
+        <w:spacing w:line="240" w:lineRule="auto"/>
+        <w:rPr>
+          <w:i/>
+          <w:sz w:val="24"/>
+        </w:rPr>
+      </w:pPr>
+    </w:p>
+    <w:p>
+      <w:pPr>
+        <w:spacing w:line="240" w:lineRule="auto"/>
+        <w:rPr>
+          <w:i/>
+          <w:sz w:val="24"/>
+        </w:rPr>
+      </w:pPr>
+      <w:proofErr w:type="spellStart"/>
+      <w:r>
+        <w:rPr>
+          <w:i/>
+          <w:sz w:val="24"/>
+        </w:rPr>
+        <w:t>Enter</w:t>
+      </w:r>
+      <w:proofErr w:type="spellEnd"/>
+      <w:r>
+        <w:rPr>
+          <w:i/>
+          <w:sz w:val="24"/>
+        </w:rPr>
+        <w:t xml:space="preserve"> file </w:t>
+      </w:r>
+      <w:proofErr w:type="spellStart"/>
+      <w:r>
+        <w:rPr>
+          <w:i/>
+          <w:sz w:val="24"/>
+        </w:rPr>
+        <w:t>path</w:t>
+      </w:r>
+      <w:proofErr w:type="spellEnd"/>
+      <w:r>
+        <w:rPr>
+          <w:i/>
+          <w:sz w:val="24"/>
+        </w:rPr>
+        <w:t>: C:\Users\EA\Desktop\spor_test.txt</w:t>
+      </w:r>
+    </w:p>
+    <w:p>
+      <w:pPr>
+        <w:spacing w:line="240" w:lineRule="auto"/>
+        <w:rPr>
+          <w:i/>
+          <w:sz w:val="24"/>
+        </w:rPr>
+      </w:pPr>
+      <w:proofErr w:type="spellStart"/>
+      <w:r>
+        <w:rPr>
+          <w:i/>
+          <w:sz w:val="24"/>
+        </w:rPr>
+        <w:t>Enter</w:t>
+      </w:r>
+      <w:proofErr w:type="spellEnd"/>
+      <w:r>
+        <w:rPr>
+          <w:i/>
+          <w:sz w:val="24"/>
+        </w:rPr>
+        <w:t xml:space="preserve"> </w:t>
+      </w:r>
+      <w:proofErr w:type="spellStart"/>
+      <w:r>
+        <w:rPr>
+          <w:i/>
+          <w:sz w:val="24"/>
+        </w:rPr>
+        <w:t>classification</w:t>
+      </w:r>
+      <w:proofErr w:type="spellEnd"/>
+      <w:r>
+        <w:rPr>
+          <w:i/>
+          <w:sz w:val="24"/>
+        </w:rPr>
+        <w:t xml:space="preserve"> </w:t>
+      </w:r>
+      <w:proofErr w:type="spellStart"/>
+      <w:r>
+        <w:rPr>
+          <w:i/>
+          <w:sz w:val="24"/>
+        </w:rPr>
+        <w:t>method</w:t>
+      </w:r>
+      <w:proofErr w:type="spellEnd"/>
+      <w:r>
+        <w:rPr>
+          <w:i/>
+          <w:sz w:val="24"/>
+        </w:rPr>
+        <w:t xml:space="preserve"> (r </w:t>
+      </w:r>
+      <w:proofErr w:type="spellStart"/>
+      <w:r>
+        <w:rPr>
+          <w:i/>
+          <w:sz w:val="24"/>
+        </w:rPr>
+        <w:t>or</w:t>
+      </w:r>
+      <w:proofErr w:type="spellEnd"/>
+      <w:r>
+        <w:rPr>
+          <w:i/>
+          <w:sz w:val="24"/>
+        </w:rPr>
+        <w:t xml:space="preserve"> k): r</w:t>
+      </w:r>
+    </w:p>
+    <w:p>
+      <w:pPr>
+        <w:spacing w:line="240" w:lineRule="auto"/>
+        <w:rPr>
+          <w:i/>
+          <w:sz w:val="24"/>
+        </w:rPr>
+      </w:pPr>
+      <w:proofErr w:type="spellStart"/>
+      <w:r>
+        <w:rPr>
+          <w:i/>
+          <w:sz w:val="24"/>
+        </w:rPr>
+        <w:t>Enter</w:t>
+      </w:r>
+      <w:proofErr w:type="spellEnd"/>
+      <w:r>
+        <w:rPr>
+          <w:i/>
+          <w:sz w:val="24"/>
+        </w:rPr>
+        <w:t xml:space="preserve"> </w:t>
+      </w:r>
+      <w:proofErr w:type="spellStart"/>
+      <w:r>
+        <w:rPr>
+          <w:i/>
+          <w:sz w:val="24"/>
+        </w:rPr>
+        <w:t>method</w:t>
+      </w:r>
+      <w:proofErr w:type="spellEnd"/>
+      <w:r>
+        <w:rPr>
+          <w:i/>
+          <w:sz w:val="24"/>
+        </w:rPr>
+        <w:t xml:space="preserve"> (</w:t>
+      </w:r>
+      <w:proofErr w:type="spellStart"/>
+      <w:r>
+        <w:rPr>
+          <w:i/>
+          <w:sz w:val="24"/>
+        </w:rPr>
+        <w:t>avg</w:t>
+      </w:r>
+      <w:proofErr w:type="spellEnd"/>
+      <w:r>
+        <w:rPr>
+          <w:i/>
+          <w:sz w:val="24"/>
+        </w:rPr>
+        <w:t xml:space="preserve">, </w:t>
+      </w:r>
+      <w:proofErr w:type="spellStart"/>
+      <w:r>
+        <w:rPr>
+          <w:i/>
+          <w:sz w:val="24"/>
+        </w:rPr>
+        <w:t>min</w:t>
+      </w:r>
+      <w:proofErr w:type="spellEnd"/>
+      <w:r>
+        <w:rPr>
+          <w:i/>
+          <w:sz w:val="24"/>
+        </w:rPr>
+        <w:t xml:space="preserve"> </w:t>
+      </w:r>
+      <w:proofErr w:type="spellStart"/>
+      <w:r>
+        <w:rPr>
+          <w:i/>
+          <w:sz w:val="24"/>
+        </w:rPr>
+        <w:t>or</w:t>
+      </w:r>
+      <w:proofErr w:type="spellEnd"/>
+      <w:r>
+        <w:rPr>
+          <w:i/>
+          <w:sz w:val="24"/>
+        </w:rPr>
+        <w:t xml:space="preserve"> </w:t>
+      </w:r>
+      <w:proofErr w:type="spellStart"/>
+      <w:r>
+        <w:rPr>
+          <w:i/>
+          <w:sz w:val="24"/>
+        </w:rPr>
+        <w:t>max</w:t>
+      </w:r>
+      <w:proofErr w:type="spellEnd"/>
+      <w:r>
+        <w:rPr>
+          <w:i/>
+          <w:sz w:val="24"/>
+        </w:rPr>
+        <w:t xml:space="preserve">): </w:t>
+      </w:r>
+      <w:proofErr w:type="spellStart"/>
+      <w:r>
+        <w:rPr>
+          <w:i/>
+          <w:sz w:val="24"/>
+        </w:rPr>
+        <w:t>avg</w:t>
+      </w:r>
+      <w:proofErr w:type="spellEnd"/>
+    </w:p>
+    <w:p>
+      <w:pPr>
+        <w:spacing w:line="240" w:lineRule="auto"/>
+        <w:rPr>
+          <w:i/>
+          <w:sz w:val="24"/>
+        </w:rPr>
+      </w:pPr>
+      <w:proofErr w:type="spellStart"/>
+      <w:r>
+        <w:rPr>
+          <w:i/>
+          <w:sz w:val="24"/>
+        </w:rPr>
+        <w:t>Assigned</w:t>
+      </w:r>
+      <w:proofErr w:type="spellEnd"/>
+      <w:r>
+        <w:rPr>
+          <w:i/>
+          <w:sz w:val="24"/>
+        </w:rPr>
+        <w:t xml:space="preserve"> </w:t>
+      </w:r>
+      <w:proofErr w:type="spellStart"/>
+      <w:r>
+        <w:rPr>
+          <w:i/>
+          <w:sz w:val="24"/>
+        </w:rPr>
+        <w:t>class</w:t>
+      </w:r>
+      <w:proofErr w:type="spellEnd"/>
+      <w:r>
+        <w:rPr>
+          <w:i/>
+          <w:sz w:val="24"/>
+        </w:rPr>
+        <w:t>: spor</w:t>
+      </w:r>
+    </w:p>
+    <w:p>
+      <w:pPr>
+        <w:spacing w:line="240" w:lineRule="auto"/>
+        <w:rPr>
+          <w:i/>
+          <w:sz w:val="24"/>
+        </w:rPr>
+      </w:pPr>
+      <w:proofErr w:type="spellStart"/>
+      <w:r>
+        <w:rPr>
+          <w:i/>
+          <w:sz w:val="24"/>
+        </w:rPr>
+        <w:t>Similarity</w:t>
+      </w:r>
+      <w:proofErr w:type="spellEnd"/>
+      <w:r>
+        <w:rPr>
+          <w:i/>
+          <w:sz w:val="24"/>
+        </w:rPr>
+        <w:t xml:space="preserve"> </w:t>
+      </w:r>
+      <w:proofErr w:type="spellStart"/>
+      <w:r>
+        <w:rPr>
+          <w:i/>
+          <w:sz w:val="24"/>
+        </w:rPr>
+        <w:t>score</w:t>
+      </w:r>
+      <w:proofErr w:type="spellEnd"/>
+      <w:r>
+        <w:rPr>
+          <w:i/>
+          <w:sz w:val="24"/>
+        </w:rPr>
+        <w:t xml:space="preserve"> is: 0.8354615175176783</w:t>
+      </w:r>
+    </w:p>
+    <w:p>
+      <w:pPr>
+        <w:spacing w:line="240" w:lineRule="auto"/>
+        <w:rPr>
+          <w:i/>
+          <w:sz w:val="24"/>
+        </w:rPr>
+      </w:pPr>
+      <w:proofErr w:type="spellStart"/>
+      <w:r>
+        <w:rPr>
+          <w:i/>
+          <w:sz w:val="24"/>
+        </w:rPr>
+        <w:t>Continue</w:t>
+      </w:r>
+      <w:proofErr w:type="spellEnd"/>
+      <w:r>
+        <w:rPr>
+          <w:i/>
+          <w:sz w:val="24"/>
+        </w:rPr>
+        <w:t>? &gt; y</w:t>
+      </w:r>
+    </w:p>
+    <w:p>
+      <w:pPr>
+        <w:spacing w:line="240" w:lineRule="auto"/>
+        <w:rPr>
+          <w:i/>
+          <w:sz w:val="24"/>
+        </w:rPr>
+      </w:pPr>
+    </w:p>
+    <w:p>
+      <w:pPr>
+        <w:spacing w:line="240" w:lineRule="auto"/>
+        <w:rPr>
+          <w:i/>
+          <w:sz w:val="24"/>
+        </w:rPr>
+      </w:pPr>
+      <w:proofErr w:type="spellStart"/>
+      <w:r>
+        <w:rPr>
+          <w:i/>
+          <w:sz w:val="24"/>
+        </w:rPr>
+        <w:t>Enter</w:t>
+      </w:r>
+      <w:proofErr w:type="spellEnd"/>
+      <w:r>
+        <w:rPr>
+          <w:i/>
+          <w:sz w:val="24"/>
+        </w:rPr>
+        <w:t xml:space="preserve"> file </w:t>
+      </w:r>
+      <w:proofErr w:type="spellStart"/>
+      <w:r>
+        <w:rPr>
+          <w:i/>
+          <w:sz w:val="24"/>
+        </w:rPr>
+        <w:t>path</w:t>
+      </w:r>
+      <w:proofErr w:type="spellEnd"/>
+      <w:r>
+        <w:rPr>
+          <w:i/>
+          <w:sz w:val="24"/>
+        </w:rPr>
+        <w:t>: C:\Users\EA\Desktop\spor_test.txt</w:t>
+      </w:r>
+    </w:p>
+    <w:p>
+      <w:pPr>
+        <w:spacing w:line="240" w:lineRule="auto"/>
+        <w:rPr>
+          <w:i/>
+          <w:sz w:val="24"/>
+        </w:rPr>
+      </w:pPr>
+      <w:proofErr w:type="spellStart"/>
+      <w:r>
+        <w:rPr>
+          <w:i/>
+          <w:sz w:val="24"/>
+        </w:rPr>
+        <w:t>Enter</w:t>
+      </w:r>
+      <w:proofErr w:type="spellEnd"/>
+      <w:r>
+        <w:rPr>
+          <w:i/>
+          <w:sz w:val="24"/>
+        </w:rPr>
+        <w:t xml:space="preserve"> </w:t>
+      </w:r>
+      <w:proofErr w:type="spellStart"/>
+      <w:r>
+        <w:rPr>
+          <w:i/>
+          <w:sz w:val="24"/>
+        </w:rPr>
+        <w:t>classification</w:t>
+      </w:r>
+      <w:proofErr w:type="spellEnd"/>
+      <w:r>
+        <w:rPr>
+          <w:i/>
+          <w:sz w:val="24"/>
+        </w:rPr>
+        <w:t xml:space="preserve"> </w:t>
+      </w:r>
+      <w:proofErr w:type="spellStart"/>
+      <w:r>
+        <w:rPr>
+          <w:i/>
+          <w:sz w:val="24"/>
+        </w:rPr>
+        <w:t>method</w:t>
+      </w:r>
+      <w:proofErr w:type="spellEnd"/>
+      <w:r>
+        <w:rPr>
+          <w:i/>
+          <w:sz w:val="24"/>
+        </w:rPr>
+        <w:t xml:space="preserve"> (r </w:t>
+      </w:r>
+      <w:proofErr w:type="spellStart"/>
+      <w:r>
+        <w:rPr>
+          <w:i/>
+          <w:sz w:val="24"/>
+        </w:rPr>
+        <w:t>or</w:t>
+      </w:r>
+      <w:proofErr w:type="spellEnd"/>
+      <w:r>
+        <w:rPr>
+          <w:i/>
+          <w:sz w:val="24"/>
+        </w:rPr>
+        <w:t xml:space="preserve"> k): r</w:t>
+      </w:r>
+    </w:p>
+    <w:p>
+      <w:pPr>
+        <w:spacing w:line="240" w:lineRule="auto"/>
+        <w:rPr>
+          <w:i/>
+          <w:sz w:val="24"/>
+        </w:rPr>
+      </w:pPr>
+      <w:proofErr w:type="spellStart"/>
+      <w:r>
+        <w:rPr>
+          <w:i/>
+          <w:sz w:val="24"/>
+        </w:rPr>
+        <w:t>Enter</w:t>
+      </w:r>
+      <w:proofErr w:type="spellEnd"/>
+      <w:r>
+        <w:rPr>
+          <w:i/>
+          <w:sz w:val="24"/>
+        </w:rPr>
+        <w:t xml:space="preserve"> </w:t>
+      </w:r>
+      <w:proofErr w:type="spellStart"/>
+      <w:r>
+        <w:rPr>
+          <w:i/>
+          <w:sz w:val="24"/>
+        </w:rPr>
+        <w:t>method</w:t>
+      </w:r>
+      <w:proofErr w:type="spellEnd"/>
+      <w:r>
+        <w:rPr>
+          <w:i/>
+          <w:sz w:val="24"/>
+        </w:rPr>
+        <w:t xml:space="preserve"> (</w:t>
+      </w:r>
+      <w:proofErr w:type="spellStart"/>
+      <w:r>
+        <w:rPr>
+          <w:i/>
+          <w:sz w:val="24"/>
+        </w:rPr>
+        <w:t>avg</w:t>
+      </w:r>
+      <w:proofErr w:type="spellEnd"/>
+      <w:r>
+        <w:rPr>
+          <w:i/>
+          <w:sz w:val="24"/>
+        </w:rPr>
+        <w:t xml:space="preserve">, </w:t>
+      </w:r>
+      <w:proofErr w:type="spellStart"/>
+      <w:r>
+        <w:rPr>
+          <w:i/>
+          <w:sz w:val="24"/>
+        </w:rPr>
+        <w:t>min</w:t>
+      </w:r>
+      <w:proofErr w:type="spellEnd"/>
+      <w:r>
+        <w:rPr>
+          <w:i/>
+          <w:sz w:val="24"/>
+        </w:rPr>
+        <w:t xml:space="preserve"> </w:t>
+      </w:r>
+      <w:proofErr w:type="spellStart"/>
+      <w:r>
+        <w:rPr>
+          <w:i/>
+          <w:sz w:val="24"/>
+        </w:rPr>
+        <w:t>or</w:t>
+      </w:r>
+      <w:proofErr w:type="spellEnd"/>
+      <w:r>
+        <w:rPr>
+          <w:i/>
+          <w:sz w:val="24"/>
+        </w:rPr>
+        <w:t xml:space="preserve"> </w:t>
+      </w:r>
+      <w:proofErr w:type="spellStart"/>
+      <w:r>
+        <w:rPr>
+          <w:i/>
+          <w:sz w:val="24"/>
+        </w:rPr>
+        <w:t>max</w:t>
+      </w:r>
+      <w:proofErr w:type="spellEnd"/>
+      <w:r>
+        <w:rPr>
+          <w:i/>
+          <w:sz w:val="24"/>
+        </w:rPr>
+        <w:t xml:space="preserve">): </w:t>
+      </w:r>
+      <w:proofErr w:type="spellStart"/>
+      <w:r>
+        <w:rPr>
+          <w:i/>
+          <w:sz w:val="24"/>
+        </w:rPr>
+        <w:t>min</w:t>
+      </w:r>
+      <w:proofErr w:type="spellEnd"/>
+    </w:p>
+    <w:p>
+      <w:pPr>
+        <w:spacing w:line="240" w:lineRule="auto"/>
+        <w:rPr>
+          <w:i/>
+          <w:sz w:val="24"/>
+        </w:rPr>
+      </w:pPr>
+      <w:proofErr w:type="spellStart"/>
+      <w:r>
+        <w:rPr>
+          <w:i/>
+          <w:sz w:val="24"/>
+        </w:rPr>
+        <w:t>Assigned</w:t>
+      </w:r>
+      <w:proofErr w:type="spellEnd"/>
+      <w:r>
+        <w:rPr>
+          <w:i/>
+          <w:sz w:val="24"/>
+        </w:rPr>
+        <w:t xml:space="preserve"> </w:t>
+      </w:r>
+      <w:proofErr w:type="spellStart"/>
+      <w:r>
+        <w:rPr>
+          <w:i/>
+          <w:sz w:val="24"/>
+        </w:rPr>
+        <w:t>class</w:t>
+      </w:r>
+      <w:proofErr w:type="spellEnd"/>
+      <w:r>
+        <w:rPr>
+          <w:i/>
+          <w:sz w:val="24"/>
+        </w:rPr>
+        <w:t>: spor</w:t>
+      </w:r>
+    </w:p>
+    <w:p>
+      <w:pPr>
+        <w:spacing w:line="240" w:lineRule="auto"/>
+        <w:rPr>
+          <w:i/>
+          <w:sz w:val="24"/>
+        </w:rPr>
+      </w:pPr>
+      <w:proofErr w:type="spellStart"/>
+      <w:r>
+        <w:rPr>
+          <w:i/>
+          <w:sz w:val="24"/>
+        </w:rPr>
+        <w:t>Similarity</w:t>
+      </w:r>
+      <w:proofErr w:type="spellEnd"/>
+      <w:r>
+        <w:rPr>
+          <w:i/>
+          <w:sz w:val="24"/>
+        </w:rPr>
+        <w:t xml:space="preserve"> </w:t>
+      </w:r>
+      <w:proofErr w:type="spellStart"/>
+      <w:r>
+        <w:rPr>
+          <w:i/>
+          <w:sz w:val="24"/>
+        </w:rPr>
+        <w:t>score</w:t>
+      </w:r>
+      <w:proofErr w:type="spellEnd"/>
+      <w:r>
+        <w:rPr>
+          <w:i/>
+          <w:sz w:val="24"/>
+        </w:rPr>
+        <w:t xml:space="preserve"> is: 0.9694749744100796</w:t>
+      </w:r>
+    </w:p>
+    <w:p>
+      <w:pPr>
+        <w:spacing w:line="240" w:lineRule="auto"/>
+        <w:rPr>
+          <w:i/>
+          <w:sz w:val="24"/>
+        </w:rPr>
+      </w:pPr>
+      <w:proofErr w:type="spellStart"/>
+      <w:r>
+        <w:rPr>
+          <w:i/>
+          <w:sz w:val="24"/>
+        </w:rPr>
+        <w:t>Continue</w:t>
+      </w:r>
+      <w:proofErr w:type="spellEnd"/>
+      <w:r>
+        <w:rPr>
+          <w:i/>
+          <w:sz w:val="24"/>
+        </w:rPr>
+        <w:t>? &gt; y</w:t>
+      </w:r>
+    </w:p>
+    <w:p>
+      <w:pPr>
+        <w:spacing w:line="240" w:lineRule="auto"/>
+        <w:rPr>
+          <w:i/>
+          <w:sz w:val="24"/>
+        </w:rPr>
+      </w:pPr>
+    </w:p>
+    <w:p>
+      <w:pPr>
+        <w:spacing w:line="240" w:lineRule="auto"/>
+        <w:rPr>
+          <w:i/>
+          <w:sz w:val="24"/>
+        </w:rPr>
+      </w:pPr>
+      <w:proofErr w:type="spellStart"/>
+      <w:r>
+        <w:rPr>
+          <w:i/>
+          <w:sz w:val="24"/>
+        </w:rPr>
+        <w:t>Enter</w:t>
+      </w:r>
+      <w:proofErr w:type="spellEnd"/>
+      <w:r>
+        <w:rPr>
+          <w:i/>
+          <w:sz w:val="24"/>
+        </w:rPr>
+        <w:t xml:space="preserve"> file </w:t>
+      </w:r>
+      <w:proofErr w:type="spellStart"/>
+      <w:r>
+        <w:rPr>
+          <w:i/>
+          <w:sz w:val="24"/>
+        </w:rPr>
+        <w:t>path</w:t>
+      </w:r>
+      <w:proofErr w:type="spellEnd"/>
+      <w:r>
+        <w:rPr>
+          <w:i/>
+          <w:sz w:val="24"/>
+        </w:rPr>
+        <w:t>: C:\Users\EA\Desktop\spor_test.txt</w:t>
+      </w:r>
+    </w:p>
+    <w:p>
+      <w:pPr>
+        <w:spacing w:line="240" w:lineRule="auto"/>
+        <w:rPr>
+          <w:i/>
+          <w:sz w:val="24"/>
+        </w:rPr>
+      </w:pPr>
+      <w:proofErr w:type="spellStart"/>
+      <w:r>
+        <w:rPr>
+          <w:i/>
+          <w:sz w:val="24"/>
+        </w:rPr>
+        <w:t>Enter</w:t>
+      </w:r>
+      <w:proofErr w:type="spellEnd"/>
+      <w:r>
+        <w:rPr>
+          <w:i/>
+          <w:sz w:val="24"/>
+        </w:rPr>
+        <w:t xml:space="preserve"> </w:t>
+      </w:r>
+      <w:proofErr w:type="spellStart"/>
+      <w:r>
+        <w:rPr>
+          <w:i/>
+          <w:sz w:val="24"/>
+        </w:rPr>
+        <w:t>classification</w:t>
+      </w:r>
+      <w:proofErr w:type="spellEnd"/>
+      <w:r>
+        <w:rPr>
+          <w:i/>
+          <w:sz w:val="24"/>
+        </w:rPr>
+        <w:t xml:space="preserve"> </w:t>
+      </w:r>
+      <w:proofErr w:type="spellStart"/>
+      <w:r>
+        <w:rPr>
+          <w:i/>
+          <w:sz w:val="24"/>
+        </w:rPr>
+        <w:t>method</w:t>
+      </w:r>
+      <w:proofErr w:type="spellEnd"/>
+      <w:r>
+        <w:rPr>
+          <w:i/>
+          <w:sz w:val="24"/>
+        </w:rPr>
+        <w:t xml:space="preserve"> (r </w:t>
+      </w:r>
+      <w:proofErr w:type="spellStart"/>
+      <w:r>
+        <w:rPr>
+          <w:i/>
+          <w:sz w:val="24"/>
+        </w:rPr>
+        <w:t>or</w:t>
+      </w:r>
+      <w:proofErr w:type="spellEnd"/>
+      <w:r>
+        <w:rPr>
+          <w:i/>
+          <w:sz w:val="24"/>
+        </w:rPr>
+        <w:t xml:space="preserve"> k): k</w:t>
+      </w:r>
+    </w:p>
+    <w:p>
+      <w:pPr>
+        <w:spacing w:line="240" w:lineRule="auto"/>
+        <w:rPr>
+          <w:i/>
+          <w:sz w:val="24"/>
+        </w:rPr>
+      </w:pPr>
+      <w:proofErr w:type="spellStart"/>
+      <w:r>
+        <w:rPr>
+          <w:i/>
+          <w:sz w:val="24"/>
+        </w:rPr>
+        <w:t>Enter</w:t>
+      </w:r>
+      <w:proofErr w:type="spellEnd"/>
+      <w:r>
+        <w:rPr>
+          <w:i/>
+          <w:sz w:val="24"/>
+        </w:rPr>
+        <w:t xml:space="preserve"> </w:t>
+      </w:r>
+      <w:proofErr w:type="spellStart"/>
+      <w:r>
+        <w:rPr>
+          <w:i/>
+          <w:sz w:val="24"/>
+        </w:rPr>
+        <w:t>method</w:t>
+      </w:r>
+      <w:proofErr w:type="spellEnd"/>
+      <w:r>
+        <w:rPr>
+          <w:i/>
+          <w:sz w:val="24"/>
+        </w:rPr>
+        <w:t xml:space="preserve"> (</w:t>
+      </w:r>
+      <w:proofErr w:type="spellStart"/>
+      <w:r>
+        <w:rPr>
+          <w:i/>
+          <w:sz w:val="24"/>
+        </w:rPr>
+        <w:t>avg</w:t>
+      </w:r>
+      <w:proofErr w:type="spellEnd"/>
+      <w:r>
+        <w:rPr>
+          <w:i/>
+          <w:sz w:val="24"/>
+        </w:rPr>
+        <w:t xml:space="preserve">, </w:t>
+      </w:r>
+      <w:proofErr w:type="spellStart"/>
+      <w:r>
+        <w:rPr>
+          <w:i/>
+          <w:sz w:val="24"/>
+        </w:rPr>
+        <w:t>min</w:t>
+      </w:r>
+      <w:proofErr w:type="spellEnd"/>
+      <w:r>
+        <w:rPr>
+          <w:i/>
+          <w:sz w:val="24"/>
+        </w:rPr>
+        <w:t xml:space="preserve"> </w:t>
+      </w:r>
+      <w:proofErr w:type="spellStart"/>
+      <w:r>
+        <w:rPr>
+          <w:i/>
+          <w:sz w:val="24"/>
+        </w:rPr>
+        <w:t>or</w:t>
+      </w:r>
+      <w:proofErr w:type="spellEnd"/>
+      <w:r>
+        <w:rPr>
+          <w:i/>
+          <w:sz w:val="24"/>
+        </w:rPr>
+        <w:t xml:space="preserve"> </w:t>
+      </w:r>
+      <w:proofErr w:type="spellStart"/>
+      <w:r>
+        <w:rPr>
+          <w:i/>
+          <w:sz w:val="24"/>
+        </w:rPr>
+        <w:t>max</w:t>
+      </w:r>
+      <w:proofErr w:type="spellEnd"/>
+      <w:r>
+        <w:rPr>
+          <w:i/>
+          <w:sz w:val="24"/>
+        </w:rPr>
+        <w:t xml:space="preserve">): </w:t>
+      </w:r>
+      <w:proofErr w:type="spellStart"/>
+      <w:r>
+        <w:rPr>
+          <w:i/>
+          <w:sz w:val="24"/>
+        </w:rPr>
+        <w:t>avg</w:t>
+      </w:r>
+      <w:proofErr w:type="spellEnd"/>
+    </w:p>
+    <w:p>
+      <w:pPr>
+        <w:spacing w:line="240" w:lineRule="auto"/>
+        <w:rPr>
+          <w:i/>
+          <w:sz w:val="24"/>
+        </w:rPr>
+      </w:pPr>
+      <w:proofErr w:type="spellStart"/>
+      <w:r>
+        <w:rPr>
+          <w:i/>
+          <w:sz w:val="24"/>
+        </w:rPr>
+        <w:t>Enter</w:t>
+      </w:r>
+      <w:proofErr w:type="spellEnd"/>
+      <w:r>
+        <w:rPr>
+          <w:i/>
+          <w:sz w:val="24"/>
+        </w:rPr>
+        <w:t xml:space="preserve"> k: 3</w:t>
+      </w:r>
+    </w:p>
+    <w:p>
+      <w:pPr>
+        <w:spacing w:line="240" w:lineRule="auto"/>
+        <w:rPr>
+          <w:i/>
+          <w:sz w:val="24"/>
+        </w:rPr>
+      </w:pPr>
+      <w:proofErr w:type="spellStart"/>
+      <w:r>
+        <w:rPr>
+          <w:i/>
+          <w:sz w:val="24"/>
+        </w:rPr>
+        <w:t>Assigned</w:t>
+      </w:r>
+      <w:proofErr w:type="spellEnd"/>
+      <w:r>
+        <w:rPr>
+          <w:i/>
+          <w:sz w:val="24"/>
+        </w:rPr>
+        <w:t xml:space="preserve"> </w:t>
+      </w:r>
+      <w:proofErr w:type="spellStart"/>
+      <w:r>
+        <w:rPr>
+          <w:i/>
+          <w:sz w:val="24"/>
+        </w:rPr>
+        <w:t>class</w:t>
+      </w:r>
+      <w:proofErr w:type="spellEnd"/>
+      <w:r>
+        <w:rPr>
+          <w:i/>
+          <w:sz w:val="24"/>
+        </w:rPr>
+        <w:t>: spor</w:t>
+      </w:r>
+    </w:p>
+    <w:p>
+      <w:pPr>
+        <w:spacing w:line="240" w:lineRule="auto"/>
+        <w:rPr>
+          <w:i/>
+          <w:sz w:val="24"/>
+        </w:rPr>
+      </w:pPr>
+      <w:proofErr w:type="spellStart"/>
+      <w:r>
+        <w:rPr>
+          <w:i/>
+          <w:sz w:val="24"/>
+        </w:rPr>
+        <w:t>Number</w:t>
+      </w:r>
+      <w:proofErr w:type="spellEnd"/>
+      <w:r>
+        <w:rPr>
+          <w:i/>
+          <w:sz w:val="24"/>
+        </w:rPr>
+        <w:t xml:space="preserve"> of </w:t>
+      </w:r>
+      <w:proofErr w:type="spellStart"/>
+      <w:r>
+        <w:rPr>
+          <w:i/>
+          <w:sz w:val="24"/>
+        </w:rPr>
+        <w:t>matches</w:t>
+      </w:r>
+      <w:proofErr w:type="spellEnd"/>
+      <w:r>
+        <w:rPr>
+          <w:i/>
+          <w:sz w:val="24"/>
+        </w:rPr>
+        <w:t xml:space="preserve"> in </w:t>
+      </w:r>
+      <w:proofErr w:type="spellStart"/>
+      <w:r>
+        <w:rPr>
+          <w:i/>
+          <w:sz w:val="24"/>
+        </w:rPr>
+        <w:t>neighborhood</w:t>
+      </w:r>
+      <w:proofErr w:type="spellEnd"/>
+      <w:r>
+        <w:rPr>
+          <w:i/>
+          <w:sz w:val="24"/>
+        </w:rPr>
+        <w:t xml:space="preserve"> is: 3</w:t>
+      </w:r>
+    </w:p>
+    <w:p>
+      <w:pPr>
+        <w:spacing w:line="240" w:lineRule="auto"/>
+        <w:rPr>
+          <w:i/>
+          <w:sz w:val="24"/>
+        </w:rPr>
+      </w:pPr>
+      <w:proofErr w:type="spellStart"/>
+      <w:r>
+        <w:rPr>
+          <w:i/>
+          <w:sz w:val="24"/>
+        </w:rPr>
+        <w:t>Continue</w:t>
+      </w:r>
+      <w:proofErr w:type="spellEnd"/>
+      <w:r>
+        <w:rPr>
+          <w:i/>
+          <w:sz w:val="24"/>
+        </w:rPr>
+        <w:t>? &gt; n</w:t>
       </w:r>
     </w:p>
     <w:sectPr>
@@ -9556,6 +11732,17 @@
       <w:szCs w:val="18"/>
     </w:rPr>
   </w:style>
+  <w:style w:type="character" w:styleId="Kpr">
+    <w:name w:val="Hyperlink"/>
+    <w:basedOn w:val="VarsaylanParagrafYazTipi"/>
+    <w:uiPriority w:val="99"/>
+    <w:unhideWhenUsed/>
+    <w:rsid w:val="00501F8F"/>
+    <w:rPr>
+      <w:color w:val="0563C1" w:themeColor="hyperlink"/>
+      <w:u w:val="single"/>
+    </w:rPr>
+  </w:style>
 </w:styles>
 </file>
 

</xml_diff>